<commit_message>
Made table headers bold.
</commit_message>
<xml_diff>
--- a/word_table.docx
+++ b/word_table.docx
@@ -4,7 +4,7 @@
   <w:body>
     <w:p>
       <w:pPr>
-        <w:pStyle w:val="Title"/>
+        <w:pStyle w:val="Author"/>
       </w:pPr>
       <w:r>
         <w:t xml:space="preserve"> Title </w:t>
@@ -226,8 +226,8 @@
         <w:tblLook w:val="07E0" w:firstRow="1" w:lastRow="1" w:firstColumn="1" w:lastColumn="1" w:noHBand="1" w:noVBand="1"/>
       </w:tblPr>
       <w:tblGrid>
-        <w:gridCol w:w="823"/>
-        <w:gridCol w:w="823"/>
+        <w:gridCol w:w="863"/>
+        <w:gridCol w:w="863"/>
       </w:tblGrid>
       <w:tr>
         <w:trPr>
@@ -1590,7 +1590,7 @@
     <w:semiHidden/>
     <w:unhideWhenUsed/>
     <w:qFormat/>
-    <w:rsid w:val="00AE2F2C"/>
+    <w:rsid w:val="00A157D9"/>
     <w:tblPr>
       <w:tblBorders>
         <w:top w:val="single" w:sz="4" w:space="0" w:color="auto"/>
@@ -1602,6 +1602,9 @@
       </w:tblBorders>
     </w:tblPr>
     <w:tblStylePr w:type="firstRow">
+      <w:rPr>
+        <w:b/>
+      </w:rPr>
       <w:tblPr/>
       <w:tcPr>
         <w:tcBorders>

</xml_diff>